<commit_message>
Corregido error al sustituir imágenes en el header. El error se daba porque el Id del recurso de la imagen en el archivo .rels ponía un Id distinto al del formato esperado "rId+numero". Así, el DocumentAssembler modificado por krembf extría el número y sumaba 1, pero este era una cadena. Se ha hecho para que en vez de sumar 1, calcule un valor aleatorio. Ver (https://msdn.microsoft.com/en-us/library/dd721893(v=office.12).aspx).
</commit_message>
<xml_diff>
--- a/OpenXmlPowerTools.Application/Assembled.docx
+++ b/OpenXmlPowerTools.Application/Assembled.docx
@@ -154,6 +154,12 @@
     <w:p>
       <w:pPr>
         <w:sectPr>
+          <w:footerReference w:type="default" r:id="Rb4b5adcf8bf14356"/>
+          <w:footerReference w:type="even" r:id="Rcb0446dc040f481e"/>
+          <w:footerReference w:type="first" r:id="Rdbd6e15d5af74ee5"/>
+          <w:headerReference w:type="default" r:id="Rb4b41d12b894451a"/>
+          <w:headerReference w:type="even" r:id="Rab00213e0dc54fa5"/>
+          <w:headerReference w:type="first" r:id="R41e7edb33f824551"/>
           <w:pgSz w:w="11906" w:h="16838"/>
           <w:pgMar w:top="1417" w:right="1701" w:bottom="1417" w:left="1701" w:header="708" w:footer="708" w:gutter="0"/>
           <w:cols w:space="708"/>
@@ -162,6 +168,18 @@
       </w:pPr>
     </w:p>
     <w:p/>
+    <w:sectPr>
+      <w:headerReference w:type="even" r:id="Rab00213e0dc54fa5"/>
+      <w:headerReference w:type="default" r:id="Rb4b41d12b894451a"/>
+      <w:footerReference w:type="even" r:id="Rcb0446dc040f481e"/>
+      <w:footerReference w:type="default" r:id="Rb4b5adcf8bf14356"/>
+      <w:headerReference w:type="first" r:id="R41e7edb33f824551"/>
+      <w:footerReference w:type="first" r:id="Rdbd6e15d5af74ee5"/>
+      <w:pgSz w:w="11906" w:h="16838"/>
+      <w:pgMar w:top="1417" w:right="1701" w:bottom="1417" w:left="1701" w:header="708" w:footer="708" w:gutter="0"/>
+      <w:cols w:space="708"/>
+      <w:docGrid w:linePitch="360"/>
+    </w:sectPr>
   </w:body>
 </w:document>
 </file>
@@ -191,6 +209,36 @@
 </w:endnotes>
 </file>
 
+<file path=word/footer1.xml><?xml version="1.0" encoding="utf-8"?>
+<w:ftr xmlns:wpc="http://schemas.microsoft.com/office/word/2010/wordprocessingCanvas" xmlns:cx="http://schemas.microsoft.com/office/drawing/2014/chartex" xmlns:cx1="http://schemas.microsoft.com/office/drawing/2015/9/8/chartex" xmlns:cx2="http://schemas.microsoft.com/office/drawing/2015/10/21/chartex" xmlns:cx3="http://schemas.microsoft.com/office/drawing/2016/5/9/chartex" xmlns:cx4="http://schemas.microsoft.com/office/drawing/2016/5/10/chartex" xmlns:cx5="http://schemas.microsoft.com/office/drawing/2016/5/11/chartex" xmlns:cx6="http://schemas.microsoft.com/office/drawing/2016/5/12/chartex" xmlns:cx7="http://schemas.microsoft.com/office/drawing/2016/5/13/chartex" xmlns:cx8="http://schemas.microsoft.com/office/drawing/2016/5/14/chartex" xmlns:mc="http://schemas.openxmlformats.org/markup-compatibility/2006" xmlns:aink="http://schemas.microsoft.com/office/drawing/2016/ink" xmlns:am3d="http://schemas.microsoft.com/office/drawing/2017/model3d" xmlns:o="urn:schemas-microsoft-com:office:office" xmlns:r="http://schemas.openxmlformats.org/officeDocument/2006/relationships" xmlns:m="http://schemas.openxmlformats.org/officeDocument/2006/math" xmlns:v="urn:schemas-microsoft-com:vml" xmlns:wp14="http://schemas.microsoft.com/office/word/2010/wordprocessingDrawing" xmlns:wp="http://schemas.openxmlformats.org/drawingml/2006/wordprocessingDrawing" xmlns:w10="urn:schemas-microsoft-com:office:word" xmlns:w="http://schemas.openxmlformats.org/wordprocessingml/2006/main" xmlns:w14="http://schemas.microsoft.com/office/word/2010/wordml" xmlns:w15="http://schemas.microsoft.com/office/word/2012/wordml" xmlns:w16cid="http://schemas.microsoft.com/office/word/2016/wordml/cid" xmlns:w16se="http://schemas.microsoft.com/office/word/2015/wordml/symex" xmlns:wpg="http://schemas.microsoft.com/office/word/2010/wordprocessingGroup" xmlns:wpi="http://schemas.microsoft.com/office/word/2010/wordprocessingInk" xmlns:wne="http://schemas.microsoft.com/office/word/2006/wordml" xmlns:wps="http://schemas.microsoft.com/office/word/2010/wordprocessingShape" mc:Ignorable="w14 w15 w16se w16cid wp14">
+  <w:p>
+    <w:pPr>
+      <w:pStyle w:val="Piedepgina"/>
+    </w:pPr>
+  </w:p>
+</w:ftr>
+</file>
+
+<file path=word/footer2.xml><?xml version="1.0" encoding="utf-8"?>
+<w:ftr xmlns:wpc="http://schemas.microsoft.com/office/word/2010/wordprocessingCanvas" xmlns:cx="http://schemas.microsoft.com/office/drawing/2014/chartex" xmlns:cx1="http://schemas.microsoft.com/office/drawing/2015/9/8/chartex" xmlns:cx2="http://schemas.microsoft.com/office/drawing/2015/10/21/chartex" xmlns:cx3="http://schemas.microsoft.com/office/drawing/2016/5/9/chartex" xmlns:cx4="http://schemas.microsoft.com/office/drawing/2016/5/10/chartex" xmlns:cx5="http://schemas.microsoft.com/office/drawing/2016/5/11/chartex" xmlns:cx6="http://schemas.microsoft.com/office/drawing/2016/5/12/chartex" xmlns:cx7="http://schemas.microsoft.com/office/drawing/2016/5/13/chartex" xmlns:cx8="http://schemas.microsoft.com/office/drawing/2016/5/14/chartex" xmlns:mc="http://schemas.openxmlformats.org/markup-compatibility/2006" xmlns:aink="http://schemas.microsoft.com/office/drawing/2016/ink" xmlns:am3d="http://schemas.microsoft.com/office/drawing/2017/model3d" xmlns:o="urn:schemas-microsoft-com:office:office" xmlns:r="http://schemas.openxmlformats.org/officeDocument/2006/relationships" xmlns:m="http://schemas.openxmlformats.org/officeDocument/2006/math" xmlns:v="urn:schemas-microsoft-com:vml" xmlns:wp14="http://schemas.microsoft.com/office/word/2010/wordprocessingDrawing" xmlns:wp="http://schemas.openxmlformats.org/drawingml/2006/wordprocessingDrawing" xmlns:w10="urn:schemas-microsoft-com:office:word" xmlns:w="http://schemas.openxmlformats.org/wordprocessingml/2006/main" xmlns:w14="http://schemas.microsoft.com/office/word/2010/wordml" xmlns:w15="http://schemas.microsoft.com/office/word/2012/wordml" xmlns:w16cid="http://schemas.microsoft.com/office/word/2016/wordml/cid" xmlns:w16se="http://schemas.microsoft.com/office/word/2015/wordml/symex" xmlns:wpg="http://schemas.microsoft.com/office/word/2010/wordprocessingGroup" xmlns:wpi="http://schemas.microsoft.com/office/word/2010/wordprocessingInk" xmlns:wne="http://schemas.microsoft.com/office/word/2006/wordml" xmlns:wps="http://schemas.microsoft.com/office/word/2010/wordprocessingShape" mc:Ignorable="w14 w15 w16se w16cid wp14">
+  <w:p>
+    <w:pPr>
+      <w:pStyle w:val="Piedepgina"/>
+    </w:pPr>
+  </w:p>
+</w:ftr>
+</file>
+
+<file path=word/footer3.xml><?xml version="1.0" encoding="utf-8"?>
+<w:ftr xmlns:wpc="http://schemas.microsoft.com/office/word/2010/wordprocessingCanvas" xmlns:cx="http://schemas.microsoft.com/office/drawing/2014/chartex" xmlns:cx1="http://schemas.microsoft.com/office/drawing/2015/9/8/chartex" xmlns:cx2="http://schemas.microsoft.com/office/drawing/2015/10/21/chartex" xmlns:cx3="http://schemas.microsoft.com/office/drawing/2016/5/9/chartex" xmlns:cx4="http://schemas.microsoft.com/office/drawing/2016/5/10/chartex" xmlns:cx5="http://schemas.microsoft.com/office/drawing/2016/5/11/chartex" xmlns:cx6="http://schemas.microsoft.com/office/drawing/2016/5/12/chartex" xmlns:cx7="http://schemas.microsoft.com/office/drawing/2016/5/13/chartex" xmlns:cx8="http://schemas.microsoft.com/office/drawing/2016/5/14/chartex" xmlns:mc="http://schemas.openxmlformats.org/markup-compatibility/2006" xmlns:aink="http://schemas.microsoft.com/office/drawing/2016/ink" xmlns:am3d="http://schemas.microsoft.com/office/drawing/2017/model3d" xmlns:o="urn:schemas-microsoft-com:office:office" xmlns:r="http://schemas.openxmlformats.org/officeDocument/2006/relationships" xmlns:m="http://schemas.openxmlformats.org/officeDocument/2006/math" xmlns:v="urn:schemas-microsoft-com:vml" xmlns:wp14="http://schemas.microsoft.com/office/word/2010/wordprocessingDrawing" xmlns:wp="http://schemas.openxmlformats.org/drawingml/2006/wordprocessingDrawing" xmlns:w10="urn:schemas-microsoft-com:office:word" xmlns:w="http://schemas.openxmlformats.org/wordprocessingml/2006/main" xmlns:w14="http://schemas.microsoft.com/office/word/2010/wordml" xmlns:w15="http://schemas.microsoft.com/office/word/2012/wordml" xmlns:w16cid="http://schemas.microsoft.com/office/word/2016/wordml/cid" xmlns:w16se="http://schemas.microsoft.com/office/word/2015/wordml/symex" xmlns:wpg="http://schemas.microsoft.com/office/word/2010/wordprocessingGroup" xmlns:wpi="http://schemas.microsoft.com/office/word/2010/wordprocessingInk" xmlns:wne="http://schemas.microsoft.com/office/word/2006/wordml" xmlns:wps="http://schemas.microsoft.com/office/word/2010/wordprocessingShape" mc:Ignorable="w14 w15 w16se w16cid wp14">
+  <w:p>
+    <w:pPr>
+      <w:pStyle w:val="Piedepgina"/>
+    </w:pPr>
+  </w:p>
+</w:ftr>
+</file>
+
 <file path=word/footnotes.xml><?xml version="1.0" encoding="utf-8"?>
 <w:footnotes xmlns:wpc="http://schemas.microsoft.com/office/word/2010/wordprocessingCanvas" xmlns:mc="http://schemas.openxmlformats.org/markup-compatibility/2006" xmlns:o="urn:schemas-microsoft-com:office:office" xmlns:r="http://schemas.openxmlformats.org/officeDocument/2006/relationships" xmlns:m="http://schemas.openxmlformats.org/officeDocument/2006/math" xmlns:v="urn:schemas-microsoft-com:vml" xmlns:wp14="http://schemas.microsoft.com/office/word/2010/wordprocessingDrawing" xmlns:wp="http://schemas.openxmlformats.org/drawingml/2006/wordprocessingDrawing" xmlns:w10="urn:schemas-microsoft-com:office:word" xmlns:w="http://schemas.openxmlformats.org/wordprocessingml/2006/main" xmlns:w14="http://schemas.microsoft.com/office/word/2010/wordml" xmlns:wpg="http://schemas.microsoft.com/office/word/2010/wordprocessingGroup" xmlns:wpi="http://schemas.microsoft.com/office/word/2010/wordprocessingInk" xmlns:wne="http://schemas.microsoft.com/office/word/2006/wordml" xmlns:wps="http://schemas.microsoft.com/office/word/2010/wordprocessingShape" mc:Ignorable="w14 wp14">
   <w:footnote w:type="separator" w:id="0">
@@ -214,6 +262,87 @@
     </w:p>
   </w:footnote>
 </w:footnotes>
+</file>
+
+<file path=word/header1.xml><?xml version="1.0" encoding="utf-8"?>
+<w:hdr xmlns:wpc="http://schemas.microsoft.com/office/word/2010/wordprocessingCanvas" xmlns:cx="http://schemas.microsoft.com/office/drawing/2014/chartex" xmlns:cx1="http://schemas.microsoft.com/office/drawing/2015/9/8/chartex" xmlns:cx2="http://schemas.microsoft.com/office/drawing/2015/10/21/chartex" xmlns:cx3="http://schemas.microsoft.com/office/drawing/2016/5/9/chartex" xmlns:cx4="http://schemas.microsoft.com/office/drawing/2016/5/10/chartex" xmlns:cx5="http://schemas.microsoft.com/office/drawing/2016/5/11/chartex" xmlns:cx6="http://schemas.microsoft.com/office/drawing/2016/5/12/chartex" xmlns:cx7="http://schemas.microsoft.com/office/drawing/2016/5/13/chartex" xmlns:cx8="http://schemas.microsoft.com/office/drawing/2016/5/14/chartex" xmlns:mc="http://schemas.openxmlformats.org/markup-compatibility/2006" xmlns:aink="http://schemas.microsoft.com/office/drawing/2016/ink" xmlns:am3d="http://schemas.microsoft.com/office/drawing/2017/model3d" xmlns:o="urn:schemas-microsoft-com:office:office" xmlns:r="http://schemas.openxmlformats.org/officeDocument/2006/relationships" xmlns:m="http://schemas.openxmlformats.org/officeDocument/2006/math" xmlns:v="urn:schemas-microsoft-com:vml" xmlns:wp14="http://schemas.microsoft.com/office/word/2010/wordprocessingDrawing" xmlns:wp="http://schemas.openxmlformats.org/drawingml/2006/wordprocessingDrawing" xmlns:w10="urn:schemas-microsoft-com:office:word" xmlns:w="http://schemas.openxmlformats.org/wordprocessingml/2006/main" xmlns:w14="http://schemas.microsoft.com/office/word/2010/wordml" xmlns:w15="http://schemas.microsoft.com/office/word/2012/wordml" xmlns:w16cid="http://schemas.microsoft.com/office/word/2016/wordml/cid" xmlns:w16se="http://schemas.microsoft.com/office/word/2015/wordml/symex" xmlns:wpg="http://schemas.microsoft.com/office/word/2010/wordprocessingGroup" xmlns:wpi="http://schemas.microsoft.com/office/word/2010/wordprocessingInk" xmlns:wne="http://schemas.microsoft.com/office/word/2006/wordml" xmlns:wps="http://schemas.microsoft.com/office/word/2010/wordprocessingShape" mc:Ignorable="w14 w15 w16se w16cid wp14">
+  <w:p>
+    <w:pPr>
+      <w:pStyle w:val="Encabezado"/>
+    </w:pPr>
+  </w:p>
+</w:hdr>
+</file>
+
+<file path=word/header2.xml><?xml version="1.0" encoding="utf-8"?>
+<w:hdr xmlns:wpc="http://schemas.microsoft.com/office/word/2010/wordprocessingCanvas" xmlns:cx="http://schemas.microsoft.com/office/drawing/2014/chartex" xmlns:cx1="http://schemas.microsoft.com/office/drawing/2015/9/8/chartex" xmlns:cx2="http://schemas.microsoft.com/office/drawing/2015/10/21/chartex" xmlns:cx3="http://schemas.microsoft.com/office/drawing/2016/5/9/chartex" xmlns:cx4="http://schemas.microsoft.com/office/drawing/2016/5/10/chartex" xmlns:cx5="http://schemas.microsoft.com/office/drawing/2016/5/11/chartex" xmlns:cx6="http://schemas.microsoft.com/office/drawing/2016/5/12/chartex" xmlns:cx7="http://schemas.microsoft.com/office/drawing/2016/5/13/chartex" xmlns:cx8="http://schemas.microsoft.com/office/drawing/2016/5/14/chartex" xmlns:mc="http://schemas.openxmlformats.org/markup-compatibility/2006" xmlns:aink="http://schemas.microsoft.com/office/drawing/2016/ink" xmlns:am3d="http://schemas.microsoft.com/office/drawing/2017/model3d" xmlns:o="urn:schemas-microsoft-com:office:office" xmlns:r="http://schemas.openxmlformats.org/officeDocument/2006/relationships" xmlns:m="http://schemas.openxmlformats.org/officeDocument/2006/math" xmlns:v="urn:schemas-microsoft-com:vml" xmlns:wp14="http://schemas.microsoft.com/office/word/2010/wordprocessingDrawing" xmlns:wp="http://schemas.openxmlformats.org/drawingml/2006/wordprocessingDrawing" xmlns:w10="urn:schemas-microsoft-com:office:word" xmlns:w="http://schemas.openxmlformats.org/wordprocessingml/2006/main" xmlns:w14="http://schemas.microsoft.com/office/word/2010/wordml" xmlns:w15="http://schemas.microsoft.com/office/word/2012/wordml" xmlns:w16cid="http://schemas.microsoft.com/office/word/2016/wordml/cid" xmlns:w16se="http://schemas.microsoft.com/office/word/2015/wordml/symex" xmlns:wpg="http://schemas.microsoft.com/office/word/2010/wordprocessingGroup" xmlns:wpi="http://schemas.microsoft.com/office/word/2010/wordprocessingInk" xmlns:wne="http://schemas.microsoft.com/office/word/2006/wordml" xmlns:wps="http://schemas.microsoft.com/office/word/2010/wordprocessingShape" mc:Ignorable="w14 w15 w16se w16cid wp14">
+  <w:p>
+    <w:pPr>
+      <w:pStyle w:val="Encabezado"/>
+    </w:pPr>
+    <w:r>
+      <w:rPr>
+        <w:noProof/>
+      </w:rPr>
+      <w:drawing>
+        <wp:inline distT="0" distB="0" distL="0" distR="0" wp14:anchorId="77712B2E" wp14:editId="4B928809">
+          <wp:extent cx="1838325" cy="285750"/>
+          <wp:effectExtent l="0" t="0" r="9525" b="0"/>
+          <wp:docPr id="2" name="Templated Image Content"/>
+          <wp:cNvGraphicFramePr>
+            <a:graphicFrameLocks xmlns:a="http://schemas.openxmlformats.org/drawingml/2006/main" noChangeAspect="1"/>
+          </wp:cNvGraphicFramePr>
+          <a:graphic xmlns:a="http://schemas.openxmlformats.org/drawingml/2006/main">
+            <a:graphicData uri="http://schemas.openxmlformats.org/drawingml/2006/picture">
+              <pic:pic xmlns:pic="http://schemas.openxmlformats.org/drawingml/2006/picture">
+                <pic:nvPicPr>
+                  <pic:cNvPr id="1" name=""/>
+                  <pic:cNvPicPr/>
+                </pic:nvPicPr>
+                <pic:blipFill>
+                  <a:blip r:embed="R32a3594029104e80J"/>
+                  <a:stretch>
+                    <a:fillRect/>
+                  </a:stretch>
+                </pic:blipFill>
+                <pic:spPr>
+                  <a:xfrm>
+                    <a:off x="0" y="0"/>
+                    <a:ext cx="1838325" cy="285750"/>
+                  </a:xfrm>
+                  <a:prstGeom prst="rect">
+                    <a:avLst/>
+                  </a:prstGeom>
+                </pic:spPr>
+              </pic:pic>
+            </a:graphicData>
+          </a:graphic>
+        </wp:inline>
+      </w:drawing>
+    </w:r>
+    <w:r>
+      <w:t xml:space="preserve"> </w:t>
+    </w:r>
+  </w:p>
+  <w:p>
+    <w:pPr>
+      <w:pStyle w:val="Encabezado"/>
+    </w:pPr>
+    <w:r>
+      <w:t>ADD Informatica</w:t>
+    </w:r>
+  </w:p>
+</w:hdr>
+</file>
+
+<file path=word/header3.xml><?xml version="1.0" encoding="utf-8"?>
+<w:hdr xmlns:wpc="http://schemas.microsoft.com/office/word/2010/wordprocessingCanvas" xmlns:cx="http://schemas.microsoft.com/office/drawing/2014/chartex" xmlns:cx1="http://schemas.microsoft.com/office/drawing/2015/9/8/chartex" xmlns:cx2="http://schemas.microsoft.com/office/drawing/2015/10/21/chartex" xmlns:cx3="http://schemas.microsoft.com/office/drawing/2016/5/9/chartex" xmlns:cx4="http://schemas.microsoft.com/office/drawing/2016/5/10/chartex" xmlns:cx5="http://schemas.microsoft.com/office/drawing/2016/5/11/chartex" xmlns:cx6="http://schemas.microsoft.com/office/drawing/2016/5/12/chartex" xmlns:cx7="http://schemas.microsoft.com/office/drawing/2016/5/13/chartex" xmlns:cx8="http://schemas.microsoft.com/office/drawing/2016/5/14/chartex" xmlns:mc="http://schemas.openxmlformats.org/markup-compatibility/2006" xmlns:aink="http://schemas.microsoft.com/office/drawing/2016/ink" xmlns:am3d="http://schemas.microsoft.com/office/drawing/2017/model3d" xmlns:o="urn:schemas-microsoft-com:office:office" xmlns:r="http://schemas.openxmlformats.org/officeDocument/2006/relationships" xmlns:m="http://schemas.openxmlformats.org/officeDocument/2006/math" xmlns:v="urn:schemas-microsoft-com:vml" xmlns:wp14="http://schemas.microsoft.com/office/word/2010/wordprocessingDrawing" xmlns:wp="http://schemas.openxmlformats.org/drawingml/2006/wordprocessingDrawing" xmlns:w10="urn:schemas-microsoft-com:office:word" xmlns:w="http://schemas.openxmlformats.org/wordprocessingml/2006/main" xmlns:w14="http://schemas.microsoft.com/office/word/2010/wordml" xmlns:w15="http://schemas.microsoft.com/office/word/2012/wordml" xmlns:w16cid="http://schemas.microsoft.com/office/word/2016/wordml/cid" xmlns:w16se="http://schemas.microsoft.com/office/word/2015/wordml/symex" xmlns:wpg="http://schemas.microsoft.com/office/word/2010/wordprocessingGroup" xmlns:wpi="http://schemas.microsoft.com/office/word/2010/wordprocessingInk" xmlns:wne="http://schemas.microsoft.com/office/word/2006/wordml" xmlns:wps="http://schemas.microsoft.com/office/word/2010/wordprocessingShape" mc:Ignorable="w14 w15 w16se w16cid wp14">
+  <w:p>
+    <w:pPr>
+      <w:pStyle w:val="Encabezado"/>
+    </w:pPr>
+  </w:p>
+</w:hdr>
 </file>
 
 <file path=word/styles.xml><?xml version="1.0" encoding="utf-8"?>

</xml_diff>

<commit_message>
Header con InsertId: - Añadido header.PutXDocument() para guardar el header con el link reemplazado por el InsertId. - Eliminado DiscardFooter de la template principal. - En DocumentBuilder, se ha tenido que comentar fragmento que lanzaba una excepción interna cuando no tenía el formato correcto. (imagen nula)
</commit_message>
<xml_diff>
--- a/OpenXmlPowerTools.Application/Assembled.docx
+++ b/OpenXmlPowerTools.Application/Assembled.docx
@@ -16,7 +16,10 @@
       </w:r>
       <w:proofErr w:type="spellStart"/>
       <w:r>
-        <w:t>Directions</w:t>
+        <w:t>Direct</w:t>
+      </w:r>
+      <w:r>
+        <w:t>ions</w:t>
       </w:r>
       <w:proofErr w:type="spellEnd"/>
       <w:r>
@@ -150,31 +153,15 @@
       <w:proofErr w:type="spellStart"/>
       <w:proofErr w:type="gramEnd"/>
       <w:proofErr w:type="spellEnd"/>
-    </w:p>
-    <w:p>
-      <w:pPr>
-        <w:sectPr>
-          <w:footerReference w:type="default" r:id="Rb4b5adcf8bf14356"/>
-          <w:footerReference w:type="even" r:id="Rcb0446dc040f481e"/>
-          <w:footerReference w:type="first" r:id="Rdbd6e15d5af74ee5"/>
-          <w:headerReference w:type="default" r:id="Rb4b41d12b894451a"/>
-          <w:headerReference w:type="even" r:id="Rab00213e0dc54fa5"/>
-          <w:headerReference w:type="first" r:id="R41e7edb33f824551"/>
-          <w:pgSz w:w="11906" w:h="16838"/>
-          <w:pgMar w:top="1417" w:right="1701" w:bottom="1417" w:left="1701" w:header="708" w:footer="708" w:gutter="0"/>
-          <w:cols w:space="708"/>
-          <w:docGrid w:linePitch="360"/>
-        </w:sectPr>
-      </w:pPr>
     </w:p>
     <w:p/>
     <w:sectPr>
-      <w:headerReference w:type="even" r:id="Rab00213e0dc54fa5"/>
-      <w:headerReference w:type="default" r:id="Rb4b41d12b894451a"/>
-      <w:footerReference w:type="even" r:id="Rcb0446dc040f481e"/>
-      <w:footerReference w:type="default" r:id="Rb4b5adcf8bf14356"/>
-      <w:headerReference w:type="first" r:id="R41e7edb33f824551"/>
-      <w:footerReference w:type="first" r:id="Rdbd6e15d5af74ee5"/>
+      <w:footerReference w:type="default" r:id="Recfccf62782d432b"/>
+      <w:footerReference w:type="first" r:id="Re2bf842041574851"/>
+      <w:footerReference w:type="even" r:id="Rae9ebb17fa8342a2"/>
+      <w:headerReference w:type="first" r:id="Ra5082ea9e2144dc8"/>
+      <w:headerReference w:type="even" r:id="R14b4c2a4f9fd417f"/>
+      <w:headerReference w:type="default" r:id="R2a6676ff47cd49fd"/>
       <w:pgSz w:w="11906" w:h="16838"/>
       <w:pgMar w:top="1417" w:right="1701" w:bottom="1417" w:left="1701" w:header="708" w:footer="708" w:gutter="0"/>
       <w:cols w:space="708"/>
@@ -210,31 +197,40 @@
 </file>
 
 <file path=word/footer1.xml><?xml version="1.0" encoding="utf-8"?>
-<w:ftr xmlns:wpc="http://schemas.microsoft.com/office/word/2010/wordprocessingCanvas" xmlns:cx="http://schemas.microsoft.com/office/drawing/2014/chartex" xmlns:cx1="http://schemas.microsoft.com/office/drawing/2015/9/8/chartex" xmlns:cx2="http://schemas.microsoft.com/office/drawing/2015/10/21/chartex" xmlns:cx3="http://schemas.microsoft.com/office/drawing/2016/5/9/chartex" xmlns:cx4="http://schemas.microsoft.com/office/drawing/2016/5/10/chartex" xmlns:cx5="http://schemas.microsoft.com/office/drawing/2016/5/11/chartex" xmlns:cx6="http://schemas.microsoft.com/office/drawing/2016/5/12/chartex" xmlns:cx7="http://schemas.microsoft.com/office/drawing/2016/5/13/chartex" xmlns:cx8="http://schemas.microsoft.com/office/drawing/2016/5/14/chartex" xmlns:mc="http://schemas.openxmlformats.org/markup-compatibility/2006" xmlns:aink="http://schemas.microsoft.com/office/drawing/2016/ink" xmlns:am3d="http://schemas.microsoft.com/office/drawing/2017/model3d" xmlns:o="urn:schemas-microsoft-com:office:office" xmlns:r="http://schemas.openxmlformats.org/officeDocument/2006/relationships" xmlns:m="http://schemas.openxmlformats.org/officeDocument/2006/math" xmlns:v="urn:schemas-microsoft-com:vml" xmlns:wp14="http://schemas.microsoft.com/office/word/2010/wordprocessingDrawing" xmlns:wp="http://schemas.openxmlformats.org/drawingml/2006/wordprocessingDrawing" xmlns:w10="urn:schemas-microsoft-com:office:word" xmlns:w="http://schemas.openxmlformats.org/wordprocessingml/2006/main" xmlns:w14="http://schemas.microsoft.com/office/word/2010/wordml" xmlns:w15="http://schemas.microsoft.com/office/word/2012/wordml" xmlns:w16cid="http://schemas.microsoft.com/office/word/2016/wordml/cid" xmlns:w16se="http://schemas.microsoft.com/office/word/2015/wordml/symex" xmlns:wpg="http://schemas.microsoft.com/office/word/2010/wordprocessingGroup" xmlns:wpi="http://schemas.microsoft.com/office/word/2010/wordprocessingInk" xmlns:wne="http://schemas.microsoft.com/office/word/2006/wordml" xmlns:wps="http://schemas.microsoft.com/office/word/2010/wordprocessingShape" mc:Ignorable="w14 w15 w16se w16cid wp14">
+<w:ftr xmlns:wpc="http://schemas.microsoft.com/office/word/2010/wordprocessingCanvas" xmlns:mc="http://schemas.openxmlformats.org/markup-compatibility/2006" xmlns:o="urn:schemas-microsoft-com:office:office" xmlns:r="http://schemas.openxmlformats.org/officeDocument/2006/relationships" xmlns:m="http://schemas.openxmlformats.org/officeDocument/2006/math" xmlns:v="urn:schemas-microsoft-com:vml" xmlns:wp14="http://schemas.microsoft.com/office/word/2010/wordprocessingDrawing" xmlns:wp="http://schemas.openxmlformats.org/drawingml/2006/wordprocessingDrawing" xmlns:w10="urn:schemas-microsoft-com:office:word" xmlns:w="http://schemas.openxmlformats.org/wordprocessingml/2006/main" xmlns:w14="http://schemas.microsoft.com/office/word/2010/wordml" xmlns:w15="http://schemas.microsoft.com/office/word/2012/wordml" xmlns:wpg="http://schemas.microsoft.com/office/word/2010/wordprocessingGroup" xmlns:wpi="http://schemas.microsoft.com/office/word/2010/wordprocessingInk" xmlns:wne="http://schemas.microsoft.com/office/word/2006/wordml" xmlns:wps="http://schemas.microsoft.com/office/word/2010/wordprocessingShape" mc:Ignorable="w14 w15 wp14">
   <w:p>
     <w:pPr>
-      <w:pStyle w:val="Piedepgina"/>
-    </w:pPr>
+      <w:pStyle w:val="Footer"/>
+    </w:pPr>
+    <w:r>
+      <w:t/>
+    </w:r>
   </w:p>
 </w:ftr>
 </file>
 
 <file path=word/footer2.xml><?xml version="1.0" encoding="utf-8"?>
-<w:ftr xmlns:wpc="http://schemas.microsoft.com/office/word/2010/wordprocessingCanvas" xmlns:cx="http://schemas.microsoft.com/office/drawing/2014/chartex" xmlns:cx1="http://schemas.microsoft.com/office/drawing/2015/9/8/chartex" xmlns:cx2="http://schemas.microsoft.com/office/drawing/2015/10/21/chartex" xmlns:cx3="http://schemas.microsoft.com/office/drawing/2016/5/9/chartex" xmlns:cx4="http://schemas.microsoft.com/office/drawing/2016/5/10/chartex" xmlns:cx5="http://schemas.microsoft.com/office/drawing/2016/5/11/chartex" xmlns:cx6="http://schemas.microsoft.com/office/drawing/2016/5/12/chartex" xmlns:cx7="http://schemas.microsoft.com/office/drawing/2016/5/13/chartex" xmlns:cx8="http://schemas.microsoft.com/office/drawing/2016/5/14/chartex" xmlns:mc="http://schemas.openxmlformats.org/markup-compatibility/2006" xmlns:aink="http://schemas.microsoft.com/office/drawing/2016/ink" xmlns:am3d="http://schemas.microsoft.com/office/drawing/2017/model3d" xmlns:o="urn:schemas-microsoft-com:office:office" xmlns:r="http://schemas.openxmlformats.org/officeDocument/2006/relationships" xmlns:m="http://schemas.openxmlformats.org/officeDocument/2006/math" xmlns:v="urn:schemas-microsoft-com:vml" xmlns:wp14="http://schemas.microsoft.com/office/word/2010/wordprocessingDrawing" xmlns:wp="http://schemas.openxmlformats.org/drawingml/2006/wordprocessingDrawing" xmlns:w10="urn:schemas-microsoft-com:office:word" xmlns:w="http://schemas.openxmlformats.org/wordprocessingml/2006/main" xmlns:w14="http://schemas.microsoft.com/office/word/2010/wordml" xmlns:w15="http://schemas.microsoft.com/office/word/2012/wordml" xmlns:w16cid="http://schemas.microsoft.com/office/word/2016/wordml/cid" xmlns:w16se="http://schemas.microsoft.com/office/word/2015/wordml/symex" xmlns:wpg="http://schemas.microsoft.com/office/word/2010/wordprocessingGroup" xmlns:wpi="http://schemas.microsoft.com/office/word/2010/wordprocessingInk" xmlns:wne="http://schemas.microsoft.com/office/word/2006/wordml" xmlns:wps="http://schemas.microsoft.com/office/word/2010/wordprocessingShape" mc:Ignorable="w14 w15 w16se w16cid wp14">
+<w:ftr xmlns:wpc="http://schemas.microsoft.com/office/word/2010/wordprocessingCanvas" xmlns:mc="http://schemas.openxmlformats.org/markup-compatibility/2006" xmlns:o="urn:schemas-microsoft-com:office:office" xmlns:r="http://schemas.openxmlformats.org/officeDocument/2006/relationships" xmlns:m="http://schemas.openxmlformats.org/officeDocument/2006/math" xmlns:v="urn:schemas-microsoft-com:vml" xmlns:wp14="http://schemas.microsoft.com/office/word/2010/wordprocessingDrawing" xmlns:wp="http://schemas.openxmlformats.org/drawingml/2006/wordprocessingDrawing" xmlns:w10="urn:schemas-microsoft-com:office:word" xmlns:w="http://schemas.openxmlformats.org/wordprocessingml/2006/main" xmlns:w14="http://schemas.microsoft.com/office/word/2010/wordml" xmlns:w15="http://schemas.microsoft.com/office/word/2012/wordml" xmlns:wpg="http://schemas.microsoft.com/office/word/2010/wordprocessingGroup" xmlns:wpi="http://schemas.microsoft.com/office/word/2010/wordprocessingInk" xmlns:wne="http://schemas.microsoft.com/office/word/2006/wordml" xmlns:wps="http://schemas.microsoft.com/office/word/2010/wordprocessingShape" mc:Ignorable="w14 w15 wp14">
   <w:p>
     <w:pPr>
-      <w:pStyle w:val="Piedepgina"/>
-    </w:pPr>
+      <w:pStyle w:val="Footer"/>
+    </w:pPr>
+    <w:r>
+      <w:t/>
+    </w:r>
   </w:p>
 </w:ftr>
 </file>
 
 <file path=word/footer3.xml><?xml version="1.0" encoding="utf-8"?>
-<w:ftr xmlns:wpc="http://schemas.microsoft.com/office/word/2010/wordprocessingCanvas" xmlns:cx="http://schemas.microsoft.com/office/drawing/2014/chartex" xmlns:cx1="http://schemas.microsoft.com/office/drawing/2015/9/8/chartex" xmlns:cx2="http://schemas.microsoft.com/office/drawing/2015/10/21/chartex" xmlns:cx3="http://schemas.microsoft.com/office/drawing/2016/5/9/chartex" xmlns:cx4="http://schemas.microsoft.com/office/drawing/2016/5/10/chartex" xmlns:cx5="http://schemas.microsoft.com/office/drawing/2016/5/11/chartex" xmlns:cx6="http://schemas.microsoft.com/office/drawing/2016/5/12/chartex" xmlns:cx7="http://schemas.microsoft.com/office/drawing/2016/5/13/chartex" xmlns:cx8="http://schemas.microsoft.com/office/drawing/2016/5/14/chartex" xmlns:mc="http://schemas.openxmlformats.org/markup-compatibility/2006" xmlns:aink="http://schemas.microsoft.com/office/drawing/2016/ink" xmlns:am3d="http://schemas.microsoft.com/office/drawing/2017/model3d" xmlns:o="urn:schemas-microsoft-com:office:office" xmlns:r="http://schemas.openxmlformats.org/officeDocument/2006/relationships" xmlns:m="http://schemas.openxmlformats.org/officeDocument/2006/math" xmlns:v="urn:schemas-microsoft-com:vml" xmlns:wp14="http://schemas.microsoft.com/office/word/2010/wordprocessingDrawing" xmlns:wp="http://schemas.openxmlformats.org/drawingml/2006/wordprocessingDrawing" xmlns:w10="urn:schemas-microsoft-com:office:word" xmlns:w="http://schemas.openxmlformats.org/wordprocessingml/2006/main" xmlns:w14="http://schemas.microsoft.com/office/word/2010/wordml" xmlns:w15="http://schemas.microsoft.com/office/word/2012/wordml" xmlns:w16cid="http://schemas.microsoft.com/office/word/2016/wordml/cid" xmlns:w16se="http://schemas.microsoft.com/office/word/2015/wordml/symex" xmlns:wpg="http://schemas.microsoft.com/office/word/2010/wordprocessingGroup" xmlns:wpi="http://schemas.microsoft.com/office/word/2010/wordprocessingInk" xmlns:wne="http://schemas.microsoft.com/office/word/2006/wordml" xmlns:wps="http://schemas.microsoft.com/office/word/2010/wordprocessingShape" mc:Ignorable="w14 w15 w16se w16cid wp14">
+<w:ftr xmlns:wpc="http://schemas.microsoft.com/office/word/2010/wordprocessingCanvas" xmlns:mc="http://schemas.openxmlformats.org/markup-compatibility/2006" xmlns:o="urn:schemas-microsoft-com:office:office" xmlns:r="http://schemas.openxmlformats.org/officeDocument/2006/relationships" xmlns:m="http://schemas.openxmlformats.org/officeDocument/2006/math" xmlns:v="urn:schemas-microsoft-com:vml" xmlns:wp14="http://schemas.microsoft.com/office/word/2010/wordprocessingDrawing" xmlns:wp="http://schemas.openxmlformats.org/drawingml/2006/wordprocessingDrawing" xmlns:w10="urn:schemas-microsoft-com:office:word" xmlns:w="http://schemas.openxmlformats.org/wordprocessingml/2006/main" xmlns:w14="http://schemas.microsoft.com/office/word/2010/wordml" xmlns:w15="http://schemas.microsoft.com/office/word/2012/wordml" xmlns:wpg="http://schemas.microsoft.com/office/word/2010/wordprocessingGroup" xmlns:wpi="http://schemas.microsoft.com/office/word/2010/wordprocessingInk" xmlns:wne="http://schemas.microsoft.com/office/word/2006/wordml" xmlns:wps="http://schemas.microsoft.com/office/word/2010/wordprocessingShape" mc:Ignorable="w14 w15 wp14">
   <w:p>
     <w:pPr>
-      <w:pStyle w:val="Piedepgina"/>
-    </w:pPr>
+      <w:pStyle w:val="Footer"/>
+    </w:pPr>
+    <w:r>
+      <w:t/>
+    </w:r>
   </w:p>
 </w:ftr>
 </file>
@@ -265,16 +261,6 @@
 </file>
 
 <file path=word/header1.xml><?xml version="1.0" encoding="utf-8"?>
-<w:hdr xmlns:wpc="http://schemas.microsoft.com/office/word/2010/wordprocessingCanvas" xmlns:cx="http://schemas.microsoft.com/office/drawing/2014/chartex" xmlns:cx1="http://schemas.microsoft.com/office/drawing/2015/9/8/chartex" xmlns:cx2="http://schemas.microsoft.com/office/drawing/2015/10/21/chartex" xmlns:cx3="http://schemas.microsoft.com/office/drawing/2016/5/9/chartex" xmlns:cx4="http://schemas.microsoft.com/office/drawing/2016/5/10/chartex" xmlns:cx5="http://schemas.microsoft.com/office/drawing/2016/5/11/chartex" xmlns:cx6="http://schemas.microsoft.com/office/drawing/2016/5/12/chartex" xmlns:cx7="http://schemas.microsoft.com/office/drawing/2016/5/13/chartex" xmlns:cx8="http://schemas.microsoft.com/office/drawing/2016/5/14/chartex" xmlns:mc="http://schemas.openxmlformats.org/markup-compatibility/2006" xmlns:aink="http://schemas.microsoft.com/office/drawing/2016/ink" xmlns:am3d="http://schemas.microsoft.com/office/drawing/2017/model3d" xmlns:o="urn:schemas-microsoft-com:office:office" xmlns:r="http://schemas.openxmlformats.org/officeDocument/2006/relationships" xmlns:m="http://schemas.openxmlformats.org/officeDocument/2006/math" xmlns:v="urn:schemas-microsoft-com:vml" xmlns:wp14="http://schemas.microsoft.com/office/word/2010/wordprocessingDrawing" xmlns:wp="http://schemas.openxmlformats.org/drawingml/2006/wordprocessingDrawing" xmlns:w10="urn:schemas-microsoft-com:office:word" xmlns:w="http://schemas.openxmlformats.org/wordprocessingml/2006/main" xmlns:w14="http://schemas.microsoft.com/office/word/2010/wordml" xmlns:w15="http://schemas.microsoft.com/office/word/2012/wordml" xmlns:w16cid="http://schemas.microsoft.com/office/word/2016/wordml/cid" xmlns:w16se="http://schemas.microsoft.com/office/word/2015/wordml/symex" xmlns:wpg="http://schemas.microsoft.com/office/word/2010/wordprocessingGroup" xmlns:wpi="http://schemas.microsoft.com/office/word/2010/wordprocessingInk" xmlns:wne="http://schemas.microsoft.com/office/word/2006/wordml" xmlns:wps="http://schemas.microsoft.com/office/word/2010/wordprocessingShape" mc:Ignorable="w14 w15 w16se w16cid wp14">
-  <w:p>
-    <w:pPr>
-      <w:pStyle w:val="Encabezado"/>
-    </w:pPr>
-  </w:p>
-</w:hdr>
-</file>
-
-<file path=word/header2.xml><?xml version="1.0" encoding="utf-8"?>
 <w:hdr xmlns:wpc="http://schemas.microsoft.com/office/word/2010/wordprocessingCanvas" xmlns:cx="http://schemas.microsoft.com/office/drawing/2014/chartex" xmlns:cx1="http://schemas.microsoft.com/office/drawing/2015/9/8/chartex" xmlns:cx2="http://schemas.microsoft.com/office/drawing/2015/10/21/chartex" xmlns:cx3="http://schemas.microsoft.com/office/drawing/2016/5/9/chartex" xmlns:cx4="http://schemas.microsoft.com/office/drawing/2016/5/10/chartex" xmlns:cx5="http://schemas.microsoft.com/office/drawing/2016/5/11/chartex" xmlns:cx6="http://schemas.microsoft.com/office/drawing/2016/5/12/chartex" xmlns:cx7="http://schemas.microsoft.com/office/drawing/2016/5/13/chartex" xmlns:cx8="http://schemas.microsoft.com/office/drawing/2016/5/14/chartex" xmlns:mc="http://schemas.openxmlformats.org/markup-compatibility/2006" xmlns:aink="http://schemas.microsoft.com/office/drawing/2016/ink" xmlns:am3d="http://schemas.microsoft.com/office/drawing/2017/model3d" xmlns:o="urn:schemas-microsoft-com:office:office" xmlns:r="http://schemas.openxmlformats.org/officeDocument/2006/relationships" xmlns:m="http://schemas.openxmlformats.org/officeDocument/2006/math" xmlns:v="urn:schemas-microsoft-com:vml" xmlns:wp14="http://schemas.microsoft.com/office/word/2010/wordprocessingDrawing" xmlns:wp="http://schemas.openxmlformats.org/drawingml/2006/wordprocessingDrawing" xmlns:w10="urn:schemas-microsoft-com:office:word" xmlns:w="http://schemas.openxmlformats.org/wordprocessingml/2006/main" xmlns:w14="http://schemas.microsoft.com/office/word/2010/wordml" xmlns:w15="http://schemas.microsoft.com/office/word/2012/wordml" xmlns:w16cid="http://schemas.microsoft.com/office/word/2016/wordml/cid" xmlns:w16se="http://schemas.microsoft.com/office/word/2015/wordml/symex" xmlns:wpg="http://schemas.microsoft.com/office/word/2010/wordprocessingGroup" xmlns:wpi="http://schemas.microsoft.com/office/word/2010/wordprocessingInk" xmlns:wne="http://schemas.microsoft.com/office/word/2006/wordml" xmlns:wps="http://schemas.microsoft.com/office/word/2010/wordprocessingShape" mc:Ignorable="w14 w15 w16se w16cid wp14">
   <w:p>
     <w:pPr>
@@ -285,10 +271,10 @@
         <w:noProof/>
       </w:rPr>
       <w:drawing>
-        <wp:inline distT="0" distB="0" distL="0" distR="0" wp14:anchorId="77712B2E" wp14:editId="4B928809">
+        <wp:inline distT="0" distB="0" distL="0" distR="0" wp14:anchorId="45EF3AAD" wp14:editId="05AAD11F">
           <wp:extent cx="1838325" cy="285750"/>
           <wp:effectExtent l="0" t="0" r="9525" b="0"/>
-          <wp:docPr id="2" name="Templated Image Content"/>
+          <wp:docPr id="4" name="Templated Image Content"/>
           <wp:cNvGraphicFramePr>
             <a:graphicFrameLocks xmlns:a="http://schemas.openxmlformats.org/drawingml/2006/main" noChangeAspect="1"/>
           </wp:cNvGraphicFramePr>
@@ -300,7 +286,7 @@
                   <pic:cNvPicPr/>
                 </pic:nvPicPr>
                 <pic:blipFill>
-                  <a:blip r:embed="R32a3594029104e80J"/>
+                  <a:blip r:embed="R451f3a4cc9964b75T"/>
                   <a:stretch>
                     <a:fillRect/>
                   </a:stretch>
@@ -332,6 +318,69 @@
       <w:t>ADD Informatica</w:t>
     </w:r>
   </w:p>
+  <w:p/>
+</w:hdr>
+</file>
+
+<file path=word/header2.xml><?xml version="1.0" encoding="utf-8"?>
+<w:hdr xmlns:wpc="http://schemas.microsoft.com/office/word/2010/wordprocessingCanvas" xmlns:cx="http://schemas.microsoft.com/office/drawing/2014/chartex" xmlns:cx1="http://schemas.microsoft.com/office/drawing/2015/9/8/chartex" xmlns:cx2="http://schemas.microsoft.com/office/drawing/2015/10/21/chartex" xmlns:cx3="http://schemas.microsoft.com/office/drawing/2016/5/9/chartex" xmlns:cx4="http://schemas.microsoft.com/office/drawing/2016/5/10/chartex" xmlns:cx5="http://schemas.microsoft.com/office/drawing/2016/5/11/chartex" xmlns:cx6="http://schemas.microsoft.com/office/drawing/2016/5/12/chartex" xmlns:cx7="http://schemas.microsoft.com/office/drawing/2016/5/13/chartex" xmlns:cx8="http://schemas.microsoft.com/office/drawing/2016/5/14/chartex" xmlns:mc="http://schemas.openxmlformats.org/markup-compatibility/2006" xmlns:aink="http://schemas.microsoft.com/office/drawing/2016/ink" xmlns:am3d="http://schemas.microsoft.com/office/drawing/2017/model3d" xmlns:o="urn:schemas-microsoft-com:office:office" xmlns:r="http://schemas.openxmlformats.org/officeDocument/2006/relationships" xmlns:m="http://schemas.openxmlformats.org/officeDocument/2006/math" xmlns:v="urn:schemas-microsoft-com:vml" xmlns:wp14="http://schemas.microsoft.com/office/word/2010/wordprocessingDrawing" xmlns:wp="http://schemas.openxmlformats.org/drawingml/2006/wordprocessingDrawing" xmlns:w10="urn:schemas-microsoft-com:office:word" xmlns:w="http://schemas.openxmlformats.org/wordprocessingml/2006/main" xmlns:w14="http://schemas.microsoft.com/office/word/2010/wordml" xmlns:w15="http://schemas.microsoft.com/office/word/2012/wordml" xmlns:w16cid="http://schemas.microsoft.com/office/word/2016/wordml/cid" xmlns:w16se="http://schemas.microsoft.com/office/word/2015/wordml/symex" xmlns:wpg="http://schemas.microsoft.com/office/word/2010/wordprocessingGroup" xmlns:wpi="http://schemas.microsoft.com/office/word/2010/wordprocessingInk" xmlns:wne="http://schemas.microsoft.com/office/word/2006/wordml" xmlns:wps="http://schemas.microsoft.com/office/word/2010/wordprocessingShape" mc:Ignorable="w14 w15 w16se w16cid wp14">
+  <w:p>
+    <w:pPr>
+      <w:pStyle w:val="Encabezado"/>
+    </w:pPr>
+    <w:r>
+      <w:rPr>
+        <w:noProof/>
+      </w:rPr>
+      <w:drawing>
+        <wp:inline distT="0" distB="0" distL="0" distR="0" wp14:anchorId="45EF3AAD" wp14:editId="05AAD11F">
+          <wp:extent cx="1838325" cy="285750"/>
+          <wp:effectExtent l="0" t="0" r="9525" b="0"/>
+          <wp:docPr id="5" name="Templated Image Content"/>
+          <wp:cNvGraphicFramePr>
+            <a:graphicFrameLocks xmlns:a="http://schemas.openxmlformats.org/drawingml/2006/main" noChangeAspect="1"/>
+          </wp:cNvGraphicFramePr>
+          <a:graphic xmlns:a="http://schemas.openxmlformats.org/drawingml/2006/main">
+            <a:graphicData uri="http://schemas.openxmlformats.org/drawingml/2006/picture">
+              <pic:pic xmlns:pic="http://schemas.openxmlformats.org/drawingml/2006/picture">
+                <pic:nvPicPr>
+                  <pic:cNvPr id="1" name=""/>
+                  <pic:cNvPicPr/>
+                </pic:nvPicPr>
+                <pic:blipFill>
+                  <a:blip r:embed="T"/>
+                  <a:stretch>
+                    <a:fillRect/>
+                  </a:stretch>
+                </pic:blipFill>
+                <pic:spPr>
+                  <a:xfrm>
+                    <a:off x="0" y="0"/>
+                    <a:ext cx="1838325" cy="285750"/>
+                  </a:xfrm>
+                  <a:prstGeom prst="rect">
+                    <a:avLst/>
+                  </a:prstGeom>
+                </pic:spPr>
+              </pic:pic>
+            </a:graphicData>
+          </a:graphic>
+        </wp:inline>
+      </w:drawing>
+    </w:r>
+    <w:r>
+      <w:t xml:space="preserve"> </w:t>
+    </w:r>
+  </w:p>
+  <w:p>
+    <w:pPr>
+      <w:pStyle w:val="Encabezado"/>
+    </w:pPr>
+    <w:r>
+      <w:t>ADD Informatica</w:t>
+    </w:r>
+  </w:p>
+  <w:p/>
 </w:hdr>
 </file>
 
@@ -341,7 +390,59 @@
     <w:pPr>
       <w:pStyle w:val="Encabezado"/>
     </w:pPr>
+    <w:r>
+      <w:rPr>
+        <w:noProof/>
+      </w:rPr>
+      <w:drawing>
+        <wp:inline distT="0" distB="0" distL="0" distR="0" wp14:anchorId="45EF3AAD" wp14:editId="05AAD11F">
+          <wp:extent cx="1838325" cy="285750"/>
+          <wp:effectExtent l="0" t="0" r="9525" b="0"/>
+          <wp:docPr id="6" name="Templated Image Content"/>
+          <wp:cNvGraphicFramePr>
+            <a:graphicFrameLocks xmlns:a="http://schemas.openxmlformats.org/drawingml/2006/main" noChangeAspect="1"/>
+          </wp:cNvGraphicFramePr>
+          <a:graphic xmlns:a="http://schemas.openxmlformats.org/drawingml/2006/main">
+            <a:graphicData uri="http://schemas.openxmlformats.org/drawingml/2006/picture">
+              <pic:pic xmlns:pic="http://schemas.openxmlformats.org/drawingml/2006/picture">
+                <pic:nvPicPr>
+                  <pic:cNvPr id="1" name=""/>
+                  <pic:cNvPicPr/>
+                </pic:nvPicPr>
+                <pic:blipFill>
+                  <a:blip r:embed="D"/>
+                  <a:stretch>
+                    <a:fillRect/>
+                  </a:stretch>
+                </pic:blipFill>
+                <pic:spPr>
+                  <a:xfrm>
+                    <a:off x="0" y="0"/>
+                    <a:ext cx="1838325" cy="285750"/>
+                  </a:xfrm>
+                  <a:prstGeom prst="rect">
+                    <a:avLst/>
+                  </a:prstGeom>
+                </pic:spPr>
+              </pic:pic>
+            </a:graphicData>
+          </a:graphic>
+        </wp:inline>
+      </w:drawing>
+    </w:r>
+    <w:r>
+      <w:t xml:space="preserve"> </w:t>
+    </w:r>
   </w:p>
+  <w:p>
+    <w:pPr>
+      <w:pStyle w:val="Encabezado"/>
+    </w:pPr>
+    <w:r>
+      <w:t>ADD Informatica</w:t>
+    </w:r>
+  </w:p>
+  <w:p/>
 </w:hdr>
 </file>
 

</xml_diff>